<commit_message>
update user manual, add newton regressive documentation
</commit_message>
<xml_diff>
--- a/Manual Usuario Finter Grupo Mixto 5.docx
+++ b/Manual Usuario Finter Grupo Mixto 5.docx
@@ -89,12 +89,12 @@
           <wp:inline distB="114300" distT="114300" distL="114300" distR="114300">
             <wp:extent cx="3590925" cy="3228975"/>
             <wp:effectExtent b="0" l="0" r="0" t="0"/>
-            <wp:docPr id="1" name="image6.png"/>
+            <wp:docPr id="1" name="image9.png"/>
             <a:graphic>
               <a:graphicData uri="http://schemas.openxmlformats.org/drawingml/2006/picture">
                 <pic:pic>
                   <pic:nvPicPr>
-                    <pic:cNvPr id="0" name="image6.png"/>
+                    <pic:cNvPr id="0" name="image9.png"/>
                     <pic:cNvPicPr preferRelativeResize="0"/>
                   </pic:nvPicPr>
                   <pic:blipFill>
@@ -579,7 +579,7 @@
           <w:szCs w:val="26"/>
           <w:rtl w:val="0"/>
         </w:rPr>
-        <w:t xml:space="preserve">Cálculo Newton Gregory  Regresivo ------------------ 8</w:t>
+        <w:t xml:space="preserve">Cálculo Newton Gregory  Regresivo ------------------ 9</w:t>
       </w:r>
     </w:p>
     <w:p>
@@ -1258,12 +1258,12 @@
           <wp:inline distB="114300" distT="114300" distL="114300" distR="114300">
             <wp:extent cx="5815013" cy="4168385"/>
             <wp:effectExtent b="0" l="0" r="0" t="0"/>
-            <wp:docPr id="3" name="image1.png"/>
+            <wp:docPr id="3" name="image6.png"/>
             <a:graphic>
               <a:graphicData uri="http://schemas.openxmlformats.org/drawingml/2006/picture">
                 <pic:pic>
                   <pic:nvPicPr>
-                    <pic:cNvPr id="0" name="image1.png"/>
+                    <pic:cNvPr id="0" name="image6.png"/>
                     <pic:cNvPicPr preferRelativeResize="0"/>
                   </pic:nvPicPr>
                   <pic:blipFill>
@@ -1334,12 +1334,12 @@
           <wp:inline distB="114300" distT="114300" distL="114300" distR="114300">
             <wp:extent cx="3590925" cy="2333625"/>
             <wp:effectExtent b="0" l="0" r="0" t="0"/>
-            <wp:docPr id="4" name="image9.png"/>
+            <wp:docPr id="4" name="image1.png"/>
             <a:graphic>
               <a:graphicData uri="http://schemas.openxmlformats.org/drawingml/2006/picture">
                 <pic:pic>
                   <pic:nvPicPr>
-                    <pic:cNvPr id="0" name="image9.png"/>
+                    <pic:cNvPr id="0" name="image1.png"/>
                     <pic:cNvPicPr preferRelativeResize="0"/>
                   </pic:nvPicPr>
                   <pic:blipFill>
@@ -1451,12 +1451,12 @@
           <wp:inline distB="114300" distT="114300" distL="114300" distR="114300">
             <wp:extent cx="5734050" cy="2781300"/>
             <wp:effectExtent b="0" l="0" r="0" t="0"/>
-            <wp:docPr id="9" name="image3.png"/>
+            <wp:docPr id="10" name="image5.png"/>
             <a:graphic>
               <a:graphicData uri="http://schemas.openxmlformats.org/drawingml/2006/picture">
                 <pic:pic>
                   <pic:nvPicPr>
-                    <pic:cNvPr id="0" name="image3.png"/>
+                    <pic:cNvPr id="0" name="image5.png"/>
                     <pic:cNvPicPr preferRelativeResize="0"/>
                   </pic:nvPicPr>
                   <pic:blipFill>
@@ -1839,12 +1839,12 @@
           <wp:inline distB="114300" distT="114300" distL="114300" distR="114300">
             <wp:extent cx="5734050" cy="457200"/>
             <wp:effectExtent b="0" l="0" r="0" t="0"/>
-            <wp:docPr id="7" name="image5.png"/>
+            <wp:docPr id="7" name="image3.png"/>
             <a:graphic>
               <a:graphicData uri="http://schemas.openxmlformats.org/drawingml/2006/picture">
                 <pic:pic>
                   <pic:nvPicPr>
-                    <pic:cNvPr id="0" name="image5.png"/>
+                    <pic:cNvPr id="0" name="image3.png"/>
                     <pic:cNvPicPr preferRelativeResize="0"/>
                   </pic:nvPicPr>
                   <pic:blipFill>
@@ -1915,12 +1915,12 @@
           <wp:inline distB="114300" distT="114300" distL="114300" distR="114300">
             <wp:extent cx="5734050" cy="1968500"/>
             <wp:effectExtent b="0" l="0" r="0" t="0"/>
-            <wp:docPr id="8" name="image7.png"/>
+            <wp:docPr id="9" name="image8.png"/>
             <a:graphic>
               <a:graphicData uri="http://schemas.openxmlformats.org/drawingml/2006/picture">
                 <pic:pic>
                   <pic:nvPicPr>
-                    <pic:cNvPr id="0" name="image7.png"/>
+                    <pic:cNvPr id="0" name="image8.png"/>
                     <pic:cNvPicPr preferRelativeResize="0"/>
                   </pic:nvPicPr>
                   <pic:blipFill>
@@ -2468,7 +2468,7 @@
           <w:b w:val="1"/>
           <w:rtl w:val="0"/>
         </w:rPr>
-        <w:t xml:space="preserve">4- Cálculo Newton Gregory Progresivo:</w:t>
+        <w:t xml:space="preserve">5- Cálculo Newton Gregory Progresivo:</w:t>
       </w:r>
     </w:p>
     <w:p>
@@ -2512,14 +2512,14 @@
         <w:rPr/>
         <w:drawing>
           <wp:inline distB="114300" distT="114300" distL="114300" distR="114300">
-            <wp:extent cx="5734050" cy="4013200"/>
+            <wp:extent cx="5924550" cy="4090988"/>
             <wp:effectExtent b="0" l="0" r="0" t="0"/>
-            <wp:docPr id="6" name="image8.png"/>
+            <wp:docPr id="6" name="image7.png"/>
             <a:graphic>
               <a:graphicData uri="http://schemas.openxmlformats.org/drawingml/2006/picture">
                 <pic:pic>
                   <pic:nvPicPr>
-                    <pic:cNvPr id="0" name="image8.png"/>
+                    <pic:cNvPr id="0" name="image7.png"/>
                     <pic:cNvPicPr preferRelativeResize="0"/>
                   </pic:nvPicPr>
                   <pic:blipFill>
@@ -2532,7 +2532,7 @@
                   <pic:spPr>
                     <a:xfrm>
                       <a:off x="0" y="0"/>
-                      <a:ext cx="5734050" cy="4013200"/>
+                      <a:ext cx="5924550" cy="4090988"/>
                     </a:xfrm>
                     <a:prstGeom prst="rect"/>
                     <a:ln/>
@@ -2570,8 +2570,364 @@
         <w:t xml:space="preserve">Podemos observar la diferencia en los cálculos en comparación a Lagrange</w:t>
       </w:r>
     </w:p>
+    <w:p>
+      <w:pPr>
+        <w:rPr/>
+      </w:pPr>
+      <w:r>
+        <w:rPr>
+          <w:rtl w:val="0"/>
+        </w:rPr>
+      </w:r>
+    </w:p>
+    <w:p>
+      <w:pPr>
+        <w:rPr>
+          <w:b w:val="1"/>
+        </w:rPr>
+      </w:pPr>
+      <w:r>
+        <w:rPr>
+          <w:rtl w:val="0"/>
+        </w:rPr>
+      </w:r>
+    </w:p>
+    <w:p>
+      <w:pPr>
+        <w:rPr>
+          <w:b w:val="1"/>
+        </w:rPr>
+      </w:pPr>
+      <w:r>
+        <w:rPr>
+          <w:rtl w:val="0"/>
+        </w:rPr>
+      </w:r>
+    </w:p>
+    <w:p>
+      <w:pPr>
+        <w:rPr>
+          <w:b w:val="1"/>
+        </w:rPr>
+      </w:pPr>
+      <w:r>
+        <w:rPr>
+          <w:rtl w:val="0"/>
+        </w:rPr>
+      </w:r>
+    </w:p>
+    <w:p>
+      <w:pPr>
+        <w:rPr>
+          <w:b w:val="1"/>
+        </w:rPr>
+      </w:pPr>
+      <w:r>
+        <w:rPr>
+          <w:rtl w:val="0"/>
+        </w:rPr>
+      </w:r>
+    </w:p>
+    <w:p>
+      <w:pPr>
+        <w:rPr>
+          <w:b w:val="1"/>
+        </w:rPr>
+      </w:pPr>
+      <w:r>
+        <w:rPr>
+          <w:rtl w:val="0"/>
+        </w:rPr>
+      </w:r>
+    </w:p>
+    <w:p>
+      <w:pPr>
+        <w:rPr>
+          <w:b w:val="1"/>
+        </w:rPr>
+      </w:pPr>
+      <w:r>
+        <w:rPr>
+          <w:rtl w:val="0"/>
+        </w:rPr>
+      </w:r>
+    </w:p>
+    <w:p>
+      <w:pPr>
+        <w:rPr>
+          <w:b w:val="1"/>
+        </w:rPr>
+      </w:pPr>
+      <w:r>
+        <w:rPr>
+          <w:rtl w:val="0"/>
+        </w:rPr>
+      </w:r>
+    </w:p>
+    <w:p>
+      <w:pPr>
+        <w:rPr>
+          <w:b w:val="1"/>
+        </w:rPr>
+      </w:pPr>
+      <w:r>
+        <w:rPr>
+          <w:rtl w:val="0"/>
+        </w:rPr>
+      </w:r>
+    </w:p>
+    <w:p>
+      <w:pPr>
+        <w:rPr>
+          <w:b w:val="1"/>
+        </w:rPr>
+      </w:pPr>
+      <w:r>
+        <w:rPr>
+          <w:rtl w:val="0"/>
+        </w:rPr>
+      </w:r>
+    </w:p>
+    <w:p>
+      <w:pPr>
+        <w:rPr>
+          <w:b w:val="1"/>
+        </w:rPr>
+      </w:pPr>
+      <w:r>
+        <w:rPr>
+          <w:rtl w:val="0"/>
+        </w:rPr>
+      </w:r>
+    </w:p>
+    <w:p>
+      <w:pPr>
+        <w:rPr>
+          <w:b w:val="1"/>
+        </w:rPr>
+      </w:pPr>
+      <w:r>
+        <w:rPr>
+          <w:rtl w:val="0"/>
+        </w:rPr>
+      </w:r>
+    </w:p>
+    <w:p>
+      <w:pPr>
+        <w:rPr>
+          <w:b w:val="1"/>
+        </w:rPr>
+      </w:pPr>
+      <w:r>
+        <w:rPr>
+          <w:rtl w:val="0"/>
+        </w:rPr>
+      </w:r>
+    </w:p>
+    <w:p>
+      <w:pPr>
+        <w:rPr>
+          <w:b w:val="1"/>
+        </w:rPr>
+      </w:pPr>
+      <w:r>
+        <w:rPr>
+          <w:rtl w:val="0"/>
+        </w:rPr>
+      </w:r>
+    </w:p>
+    <w:p>
+      <w:pPr>
+        <w:rPr>
+          <w:b w:val="1"/>
+        </w:rPr>
+      </w:pPr>
+      <w:r>
+        <w:rPr>
+          <w:rtl w:val="0"/>
+        </w:rPr>
+      </w:r>
+    </w:p>
+    <w:p>
+      <w:pPr>
+        <w:rPr>
+          <w:b w:val="1"/>
+        </w:rPr>
+      </w:pPr>
+      <w:r>
+        <w:rPr>
+          <w:rtl w:val="0"/>
+        </w:rPr>
+      </w:r>
+    </w:p>
+    <w:p>
+      <w:pPr>
+        <w:rPr>
+          <w:b w:val="1"/>
+        </w:rPr>
+      </w:pPr>
+      <w:r>
+        <w:rPr>
+          <w:rtl w:val="0"/>
+        </w:rPr>
+      </w:r>
+    </w:p>
+    <w:p>
+      <w:pPr>
+        <w:rPr>
+          <w:b w:val="1"/>
+        </w:rPr>
+      </w:pPr>
+      <w:r>
+        <w:rPr>
+          <w:rtl w:val="0"/>
+        </w:rPr>
+      </w:r>
+    </w:p>
+    <w:p>
+      <w:pPr>
+        <w:rPr>
+          <w:b w:val="1"/>
+        </w:rPr>
+      </w:pPr>
+      <w:r>
+        <w:rPr>
+          <w:rtl w:val="0"/>
+        </w:rPr>
+      </w:r>
+    </w:p>
+    <w:p>
+      <w:pPr>
+        <w:rPr>
+          <w:b w:val="1"/>
+        </w:rPr>
+      </w:pPr>
+      <w:r>
+        <w:rPr>
+          <w:rtl w:val="0"/>
+        </w:rPr>
+      </w:r>
+    </w:p>
+    <w:p>
+      <w:pPr>
+        <w:rPr>
+          <w:b w:val="1"/>
+        </w:rPr>
+      </w:pPr>
+      <w:r>
+        <w:rPr>
+          <w:rtl w:val="0"/>
+        </w:rPr>
+      </w:r>
+    </w:p>
+    <w:p>
+      <w:pPr>
+        <w:rPr>
+          <w:b w:val="1"/>
+        </w:rPr>
+      </w:pPr>
+      <w:r>
+        <w:rPr>
+          <w:b w:val="1"/>
+          <w:rtl w:val="0"/>
+        </w:rPr>
+        <w:t xml:space="preserve">5- Cálculo Newton Gregory Regresivo</w:t>
+      </w:r>
+    </w:p>
+    <w:p>
+      <w:pPr>
+        <w:rPr>
+          <w:b w:val="1"/>
+        </w:rPr>
+      </w:pPr>
+      <w:r>
+        <w:rPr>
+          <w:rtl w:val="0"/>
+        </w:rPr>
+      </w:r>
+    </w:p>
+    <w:p>
+      <w:pPr>
+        <w:rPr/>
+      </w:pPr>
+      <w:r>
+        <w:rPr>
+          <w:rtl w:val="0"/>
+        </w:rPr>
+        <w:t xml:space="preserve">Como nombramos anteriormente, ingresamos los puntos, elegimos el algoritmo a utilizar y calculamos</w:t>
+      </w:r>
+    </w:p>
+    <w:p>
+      <w:pPr>
+        <w:rPr>
+          <w:b w:val="1"/>
+        </w:rPr>
+      </w:pPr>
+      <w:r>
+        <w:rPr>
+          <w:rtl w:val="0"/>
+        </w:rPr>
+      </w:r>
+    </w:p>
+    <w:p>
+      <w:pPr>
+        <w:rPr>
+          <w:b w:val="1"/>
+        </w:rPr>
+      </w:pPr>
+      <w:r>
+        <w:rPr>
+          <w:rtl w:val="0"/>
+        </w:rPr>
+      </w:r>
+    </w:p>
+    <w:p>
+      <w:pPr>
+        <w:rPr/>
+      </w:pPr>
+      <w:r>
+        <w:rPr/>
+        <w:drawing>
+          <wp:inline distB="114300" distT="114300" distL="114300" distR="114300">
+            <wp:extent cx="5595938" cy="3666304"/>
+            <wp:effectExtent b="0" l="0" r="0" t="0"/>
+            <wp:docPr id="8" name="image10.png"/>
+            <a:graphic>
+              <a:graphicData uri="http://schemas.openxmlformats.org/drawingml/2006/picture">
+                <pic:pic>
+                  <pic:nvPicPr>
+                    <pic:cNvPr id="0" name="image10.png"/>
+                    <pic:cNvPicPr preferRelativeResize="0"/>
+                  </pic:nvPicPr>
+                  <pic:blipFill>
+                    <a:blip r:embed="rId15"/>
+                    <a:srcRect b="0" l="0" r="0" t="0"/>
+                    <a:stretch>
+                      <a:fillRect/>
+                    </a:stretch>
+                  </pic:blipFill>
+                  <pic:spPr>
+                    <a:xfrm>
+                      <a:off x="0" y="0"/>
+                      <a:ext cx="5595938" cy="3666304"/>
+                    </a:xfrm>
+                    <a:prstGeom prst="rect"/>
+                    <a:ln/>
+                  </pic:spPr>
+                </pic:pic>
+              </a:graphicData>
+            </a:graphic>
+          </wp:inline>
+        </w:drawing>
+      </w:r>
+      <w:r>
+        <w:rPr>
+          <w:rtl w:val="0"/>
+        </w:rPr>
+      </w:r>
+    </w:p>
     <w:sectPr>
-      <w:headerReference r:id="rId15" w:type="default"/>
+      <w:headerReference r:id="rId16" w:type="default"/>
       <w:pgSz w:h="16834" w:w="11909"/>
       <w:pgMar w:bottom="1440" w:top="1440" w:left="1440" w:right="1440" w:header="720" w:footer="720"/>
       <w:pgNumType w:start="1"/>

</xml_diff>